<commit_message>
fim de todos os blocos individuais
</commit_message>
<xml_diff>
--- a/microarquitetura/microarquitetura.docx
+++ b/microarquitetura/microarquitetura.docx
@@ -12,8 +12,6 @@
           <w:szCs w:val="24"/>
         </w:rPr>
       </w:pPr>
-      <w:bookmarkStart w:id="0" w:name="_GoBack"/>
-      <w:bookmarkEnd w:id="0"/>
       <w:r>
         <w:rPr>
           <w:rFonts w:ascii="Times New Roman" w:hAnsi="Times New Roman" w:cs="Times New Roman"/>
@@ -1182,23 +1180,23 @@
           <w:sz w:val="24"/>
           <w:szCs w:val="24"/>
         </w:rPr>
-        <w:t xml:space="preserve">. As operações disponíveis são: 1) </w:t>
-      </w:r>
-      <w:r>
-        <w:rPr>
-          <w:rFonts w:ascii="Times New Roman" w:hAnsi="Times New Roman" w:cs="Times New Roman"/>
-          <w:sz w:val="24"/>
-          <w:szCs w:val="24"/>
-        </w:rPr>
-        <w:t>Não fazer nada</w:t>
-      </w:r>
-      <w:r>
-        <w:rPr>
-          <w:rFonts w:ascii="Times New Roman" w:hAnsi="Times New Roman" w:cs="Times New Roman"/>
-          <w:sz w:val="24"/>
-          <w:szCs w:val="24"/>
-        </w:rPr>
-        <w:t xml:space="preserve">; 2) </w:t>
+        <w:t xml:space="preserve">. As operações disponíveis são: </w:t>
+      </w:r>
+      <w:r>
+        <w:rPr>
+          <w:rFonts w:ascii="Times New Roman" w:hAnsi="Times New Roman" w:cs="Times New Roman"/>
+          <w:sz w:val="24"/>
+          <w:szCs w:val="24"/>
+        </w:rPr>
+        <w:t>1</w:t>
+      </w:r>
+      <w:r>
+        <w:rPr>
+          <w:rFonts w:ascii="Times New Roman" w:hAnsi="Times New Roman" w:cs="Times New Roman"/>
+          <w:sz w:val="24"/>
+          <w:szCs w:val="24"/>
+        </w:rPr>
+        <w:t xml:space="preserve">) </w:t>
       </w:r>
       <w:r>
         <w:rPr>
@@ -1230,6 +1228,14 @@
           <w:sz w:val="24"/>
           <w:szCs w:val="24"/>
         </w:rPr>
+        <w:t xml:space="preserve"> (bits ‘00’)</w:t>
+      </w:r>
+      <w:r>
+        <w:rPr>
+          <w:rFonts w:ascii="Times New Roman" w:hAnsi="Times New Roman" w:cs="Times New Roman"/>
+          <w:sz w:val="24"/>
+          <w:szCs w:val="24"/>
+        </w:rPr>
         <w:t xml:space="preserve">; </w:t>
       </w:r>
       <w:r>
@@ -1238,7 +1244,15 @@
           <w:sz w:val="24"/>
           <w:szCs w:val="24"/>
         </w:rPr>
-        <w:t xml:space="preserve">3) escrever </w:t>
+        <w:t>2</w:t>
+      </w:r>
+      <w:r>
+        <w:rPr>
+          <w:rFonts w:ascii="Times New Roman" w:hAnsi="Times New Roman" w:cs="Times New Roman"/>
+          <w:sz w:val="24"/>
+          <w:szCs w:val="24"/>
+        </w:rPr>
+        <w:t xml:space="preserve">) escrever </w:t>
       </w:r>
       <w:r>
         <w:rPr>
@@ -1286,7 +1300,49 @@
           <w:sz w:val="24"/>
           <w:szCs w:val="24"/>
         </w:rPr>
-        <w:t xml:space="preserve"> C; 4) escrever </w:t>
+        <w:t xml:space="preserve"> C </w:t>
+      </w:r>
+      <w:r>
+        <w:rPr>
+          <w:rFonts w:ascii="Times New Roman" w:hAnsi="Times New Roman" w:cs="Times New Roman"/>
+          <w:sz w:val="24"/>
+          <w:szCs w:val="24"/>
+        </w:rPr>
+        <w:t>(bits ‘</w:t>
+      </w:r>
+      <w:r>
+        <w:rPr>
+          <w:rFonts w:ascii="Times New Roman" w:hAnsi="Times New Roman" w:cs="Times New Roman"/>
+          <w:sz w:val="24"/>
+          <w:szCs w:val="24"/>
+        </w:rPr>
+        <w:t>01</w:t>
+      </w:r>
+      <w:bookmarkStart w:id="0" w:name="_GoBack"/>
+      <w:bookmarkEnd w:id="0"/>
+      <w:r>
+        <w:rPr>
+          <w:rFonts w:ascii="Times New Roman" w:hAnsi="Times New Roman" w:cs="Times New Roman"/>
+          <w:sz w:val="24"/>
+          <w:szCs w:val="24"/>
+        </w:rPr>
+        <w:t>’)</w:t>
+      </w:r>
+      <w:r>
+        <w:rPr>
+          <w:rFonts w:ascii="Times New Roman" w:hAnsi="Times New Roman" w:cs="Times New Roman"/>
+          <w:sz w:val="24"/>
+          <w:szCs w:val="24"/>
+        </w:rPr>
+        <w:t>; 3</w:t>
+      </w:r>
+      <w:r>
+        <w:rPr>
+          <w:rFonts w:ascii="Times New Roman" w:hAnsi="Times New Roman" w:cs="Times New Roman"/>
+          <w:sz w:val="24"/>
+          <w:szCs w:val="24"/>
+        </w:rPr>
+        <w:t xml:space="preserve">) escrever </w:t>
       </w:r>
       <w:r>
         <w:rPr>
@@ -1350,7 +1406,79 @@
           <w:sz w:val="24"/>
           <w:szCs w:val="24"/>
         </w:rPr>
-        <w:t xml:space="preserve"> C</w:t>
+        <w:t xml:space="preserve"> C </w:t>
+      </w:r>
+      <w:r>
+        <w:rPr>
+          <w:rFonts w:ascii="Times New Roman" w:hAnsi="Times New Roman" w:cs="Times New Roman"/>
+          <w:sz w:val="24"/>
+          <w:szCs w:val="24"/>
+        </w:rPr>
+        <w:t>(bits ‘</w:t>
+      </w:r>
+      <w:r>
+        <w:rPr>
+          <w:rFonts w:ascii="Times New Roman" w:hAnsi="Times New Roman" w:cs="Times New Roman"/>
+          <w:sz w:val="24"/>
+          <w:szCs w:val="24"/>
+        </w:rPr>
+        <w:t>1</w:t>
+      </w:r>
+      <w:r>
+        <w:rPr>
+          <w:rFonts w:ascii="Times New Roman" w:hAnsi="Times New Roman" w:cs="Times New Roman"/>
+          <w:sz w:val="24"/>
+          <w:szCs w:val="24"/>
+        </w:rPr>
+        <w:t>0’)</w:t>
+      </w:r>
+      <w:r>
+        <w:rPr>
+          <w:rFonts w:ascii="Times New Roman" w:hAnsi="Times New Roman" w:cs="Times New Roman"/>
+          <w:sz w:val="24"/>
+          <w:szCs w:val="24"/>
+        </w:rPr>
+        <w:t>; 4</w:t>
+      </w:r>
+      <w:r>
+        <w:rPr>
+          <w:rFonts w:ascii="Times New Roman" w:hAnsi="Times New Roman" w:cs="Times New Roman"/>
+          <w:sz w:val="24"/>
+          <w:szCs w:val="24"/>
+        </w:rPr>
+        <w:t>) Não fazer nada</w:t>
+      </w:r>
+      <w:r>
+        <w:rPr>
+          <w:rFonts w:ascii="Times New Roman" w:hAnsi="Times New Roman" w:cs="Times New Roman"/>
+          <w:sz w:val="24"/>
+          <w:szCs w:val="24"/>
+        </w:rPr>
+        <w:t xml:space="preserve"> </w:t>
+      </w:r>
+      <w:r>
+        <w:rPr>
+          <w:rFonts w:ascii="Times New Roman" w:hAnsi="Times New Roman" w:cs="Times New Roman"/>
+          <w:sz w:val="24"/>
+          <w:szCs w:val="24"/>
+        </w:rPr>
+        <w:t>(bits ‘</w:t>
+      </w:r>
+      <w:r>
+        <w:rPr>
+          <w:rFonts w:ascii="Times New Roman" w:hAnsi="Times New Roman" w:cs="Times New Roman"/>
+          <w:sz w:val="24"/>
+          <w:szCs w:val="24"/>
+        </w:rPr>
+        <w:t>11</w:t>
+      </w:r>
+      <w:r>
+        <w:rPr>
+          <w:rFonts w:ascii="Times New Roman" w:hAnsi="Times New Roman" w:cs="Times New Roman"/>
+          <w:sz w:val="24"/>
+          <w:szCs w:val="24"/>
+        </w:rPr>
+        <w:t>’)</w:t>
       </w:r>
       <w:r>
         <w:rPr>
@@ -3763,39 +3891,7 @@
           <w:sz w:val="24"/>
           <w:szCs w:val="24"/>
         </w:rPr>
-        <w:t>recebe como entrada um endereço de 12 bits e o estende</w:t>
-      </w:r>
-      <w:r>
-        <w:rPr>
-          <w:rFonts w:ascii="Times New Roman" w:hAnsi="Times New Roman" w:cs="Times New Roman"/>
-          <w:sz w:val="24"/>
-          <w:szCs w:val="24"/>
-        </w:rPr>
-        <w:t xml:space="preserve"> para 32 bits</w:t>
-      </w:r>
-      <w:r>
-        <w:rPr>
-          <w:rFonts w:ascii="Times New Roman" w:hAnsi="Times New Roman" w:cs="Times New Roman"/>
-          <w:sz w:val="24"/>
-          <w:szCs w:val="24"/>
-        </w:rPr>
-        <w:t xml:space="preserve">, colocando-o na saída posteriormente. Esta extensão é feita preenchendo com zero todos os bits a esquerda do bit mais significativo do </w:t>
-      </w:r>
-      <w:r>
-        <w:rPr>
-          <w:rFonts w:ascii="Times New Roman" w:hAnsi="Times New Roman" w:cs="Times New Roman"/>
-          <w:sz w:val="24"/>
-          <w:szCs w:val="24"/>
-        </w:rPr>
-        <w:t>mesmo</w:t>
-      </w:r>
-      <w:r>
-        <w:rPr>
-          <w:rFonts w:ascii="Times New Roman" w:hAnsi="Times New Roman" w:cs="Times New Roman"/>
-          <w:sz w:val="24"/>
-          <w:szCs w:val="24"/>
-        </w:rPr>
-        <w:t>.</w:t>
+        <w:t>recebe como entrada um endereço de 12 bits e o estende para 32 bits, colocando-o na saída posteriormente. Esta extensão é feita preenchendo com zero todos os bits a esquerda do bit mais significativo do mesmo.</w:t>
       </w:r>
     </w:p>
     <w:p>
@@ -4975,15 +5071,7 @@
           <w:sz w:val="24"/>
           <w:szCs w:val="24"/>
         </w:rPr>
-        <w:t xml:space="preserve">Sinal que </w:t>
-      </w:r>
-      <w:r>
-        <w:rPr>
-          <w:rFonts w:ascii="Times New Roman" w:hAnsi="Times New Roman" w:cs="Times New Roman"/>
-          <w:sz w:val="24"/>
-          <w:szCs w:val="24"/>
-        </w:rPr>
-        <w:t>determina qual das entradas será colocada na saída.</w:t>
+        <w:t>Sinal que determina qual das entradas será colocada na saída.</w:t>
       </w:r>
     </w:p>
     <w:p>

</xml_diff>